<commit_message>
Final del Sprint 3
</commit_message>
<xml_diff>
--- a/documentacion/sprint3/Entregable_1_v3.docx
+++ b/documentacion/sprint3/Entregable_1_v3.docx
@@ -501,6 +501,34 @@
     </w:p>
     <w:p>
       <w:pPr>
+        <w:rPr>
+          <w:lang w:val="es-ES"/>
+        </w:rPr>
+      </w:pPr>
+    </w:p>
+    <w:p>
+      <w:pPr>
+        <w:rPr>
+          <w:lang w:val="es-ES"/>
+        </w:rPr>
+      </w:pPr>
+    </w:p>
+    <w:p>
+      <w:pPr>
+        <w:rPr>
+          <w:lang w:val="es-ES"/>
+        </w:rPr>
+      </w:pPr>
+    </w:p>
+    <w:p>
+      <w:pPr>
+        <w:rPr>
+          <w:lang w:val="es-ES"/>
+        </w:rPr>
+      </w:pPr>
+    </w:p>
+    <w:p>
+      <w:pPr>
         <w:pStyle w:val="Ttulo1"/>
         <w:jc w:val="right"/>
         <w:rPr>
@@ -550,20 +578,44 @@
         <w:rPr>
           <w:lang w:val="es-ES"/>
         </w:rPr>
+        <w:t>3</w:t>
+      </w:r>
+    </w:p>
+    <w:p>
+      <w:pPr>
+        <w:rPr>
+          <w:lang w:val="es-ES"/>
+        </w:rPr>
+      </w:pPr>
+      <w:r>
+        <w:rPr>
+          <w:lang w:val="es-ES"/>
+        </w:rPr>
+        <w:t>10</w:t>
+      </w:r>
+      <w:r>
+        <w:rPr>
+          <w:lang w:val="es-ES"/>
+        </w:rPr>
+        <w:t>/</w:t>
+      </w:r>
+      <w:r>
+        <w:rPr>
+          <w:lang w:val="es-ES"/>
+        </w:rPr>
+        <w:t>01</w:t>
+      </w:r>
+      <w:r>
+        <w:rPr>
+          <w:lang w:val="es-ES"/>
+        </w:rPr>
+        <w:t>/202</w:t>
+      </w:r>
+      <w:r>
+        <w:rPr>
+          <w:lang w:val="es-ES"/>
+        </w:rPr>
         <w:t>1</w:t>
-      </w:r>
-    </w:p>
-    <w:p>
-      <w:pPr>
-        <w:rPr>
-          <w:lang w:val="es-ES"/>
-        </w:rPr>
-      </w:pPr>
-      <w:r>
-        <w:rPr>
-          <w:lang w:val="es-ES"/>
-        </w:rPr>
-        <w:t>20/10/2020</w:t>
       </w:r>
     </w:p>
     <w:p>
@@ -576,12 +628,6 @@
           <w:lang w:val="es-ES"/>
         </w:rPr>
       </w:pPr>
-      <w:r>
-        <w:rPr>
-          <w:lang w:val="es-ES"/>
-        </w:rPr>
-        <w:br w:type="page"/>
-      </w:r>
     </w:p>
     <w:p>
       <w:pPr>
@@ -594,7 +640,6 @@
         <w:rPr>
           <w:lang w:val="es-ES"/>
         </w:rPr>
-        <w:lastRenderedPageBreak/>
         <w:t>Historial de versiones</w:t>
       </w:r>
     </w:p>
@@ -1092,7 +1137,25 @@
               <w:rPr>
                 <w:lang w:val="es-ES"/>
               </w:rPr>
-              <w:t>21/12/2020</w:t>
+              <w:t>10</w:t>
+            </w:r>
+            <w:r>
+              <w:rPr>
+                <w:lang w:val="es-ES"/>
+              </w:rPr>
+              <w:t>/01/</w:t>
+            </w:r>
+            <w:r>
+              <w:rPr>
+                <w:lang w:val="es-ES"/>
+              </w:rPr>
+              <w:t>20</w:t>
+            </w:r>
+            <w:r>
+              <w:rPr>
+                <w:lang w:val="es-ES"/>
+              </w:rPr>
+              <w:t>21</w:t>
             </w:r>
           </w:p>
         </w:tc>
@@ -1221,121 +1284,6 @@
                 <w:lang w:val="es-ES"/>
               </w:rPr>
             </w:pPr>
-            <w:r>
-              <w:rPr>
-                <w:lang w:val="es-ES"/>
-              </w:rPr>
-              <w:t>06/01/21</w:t>
-            </w:r>
-          </w:p>
-        </w:tc>
-        <w:tc>
-          <w:tcPr>
-            <w:tcW w:w="1030" w:type="dxa"/>
-          </w:tcPr>
-          <w:p>
-            <w:pPr>
-              <w:rPr>
-                <w:lang w:val="es-ES"/>
-              </w:rPr>
-            </w:pPr>
-            <w:r>
-              <w:rPr>
-                <w:lang w:val="es-ES"/>
-              </w:rPr>
-              <w:t>V4</w:t>
-            </w:r>
-          </w:p>
-        </w:tc>
-        <w:tc>
-          <w:tcPr>
-            <w:tcW w:w="5812" w:type="dxa"/>
-          </w:tcPr>
-          <w:p>
-            <w:pPr>
-              <w:pStyle w:val="Prrafodelista"/>
-              <w:numPr>
-                <w:ilvl w:val="0"/>
-                <w:numId w:val="6"/>
-              </w:numPr>
-              <w:rPr>
-                <w:lang w:val="es-ES"/>
-              </w:rPr>
-            </w:pPr>
-            <w:r>
-              <w:rPr>
-                <w:lang w:val="es-ES"/>
-              </w:rPr>
-              <w:t>Modificación de historias de usuario</w:t>
-            </w:r>
-          </w:p>
-          <w:p>
-            <w:pPr>
-              <w:pStyle w:val="Prrafodelista"/>
-              <w:numPr>
-                <w:ilvl w:val="0"/>
-                <w:numId w:val="6"/>
-              </w:numPr>
-              <w:rPr>
-                <w:lang w:val="es-ES"/>
-              </w:rPr>
-            </w:pPr>
-            <w:r>
-              <w:rPr>
-                <w:lang w:val="es-ES"/>
-              </w:rPr>
-              <w:t>Inserción de nuevas historias de usuario</w:t>
-            </w:r>
-          </w:p>
-          <w:p>
-            <w:pPr>
-              <w:pStyle w:val="Prrafodelista"/>
-              <w:numPr>
-                <w:ilvl w:val="0"/>
-                <w:numId w:val="6"/>
-              </w:numPr>
-              <w:rPr>
-                <w:lang w:val="es-ES"/>
-              </w:rPr>
-            </w:pPr>
-            <w:r>
-              <w:rPr>
-                <w:lang w:val="es-ES"/>
-              </w:rPr>
-              <w:t>Cambios en el modelo conceptual</w:t>
-            </w:r>
-          </w:p>
-        </w:tc>
-        <w:tc>
-          <w:tcPr>
-            <w:tcW w:w="850" w:type="dxa"/>
-          </w:tcPr>
-          <w:p>
-            <w:pPr>
-              <w:rPr>
-                <w:lang w:val="es-ES"/>
-              </w:rPr>
-            </w:pPr>
-            <w:r>
-              <w:rPr>
-                <w:lang w:val="es-ES"/>
-              </w:rPr>
-              <w:t>4</w:t>
-            </w:r>
-          </w:p>
-        </w:tc>
-      </w:tr>
-      <w:tr>
-        <w:tc>
-          <w:tcPr>
-            <w:tcW w:w="1375" w:type="dxa"/>
-          </w:tcPr>
-          <w:p>
-            <w:pPr>
-              <w:rPr>
-                <w:lang w:val="es-ES"/>
-              </w:rPr>
-            </w:pPr>
           </w:p>
         </w:tc>
         <w:tc>
@@ -1469,7 +1417,23 @@
           <w:iCs/>
           <w:lang w:val="es-ES"/>
         </w:rPr>
-        <w:t>”), realizar un pedido (en el caso del usuario “Cliente”) o ver la lista de pedidos a repartir (en el caso del usuario “Repartidor”), además de varias funcionalidades más.</w:t>
+        <w:t>”), realizar un pedido (en el caso del usuario “Cliente”) o ver la lista de pedidos a repartir</w:t>
+      </w:r>
+      <w:r>
+        <w:rPr>
+          <w:i/>
+          <w:iCs/>
+          <w:lang w:val="es-ES"/>
+        </w:rPr>
+        <w:t xml:space="preserve"> y realizar una asignación de estos a sí mismo</w:t>
+      </w:r>
+      <w:r>
+        <w:rPr>
+          <w:i/>
+          <w:iCs/>
+          <w:lang w:val="es-ES"/>
+        </w:rPr>
+        <w:t xml:space="preserve"> (en el caso del usuario “Repartidor”), además de varias funcionalidades más.</w:t>
       </w:r>
     </w:p>
     <w:p>
@@ -18202,16 +18166,6 @@
 </file>
 
 <file path=customXml/item2.xml><?xml version="1.0" encoding="utf-8"?>
-<p:properties xmlns:p="http://schemas.microsoft.com/office/2006/metadata/properties" xmlns:xsi="http://www.w3.org/2001/XMLSchema-instance" xmlns:pc="http://schemas.microsoft.com/office/infopath/2007/PartnerControls">
-  <documentManagement/>
-</p:properties>
-</file>
-
-<file path=customXml/item3.xml><?xml version="1.0" encoding="utf-8"?>
-<b:Sources xmlns:b="http://schemas.openxmlformats.org/officeDocument/2006/bibliography" xmlns="http://schemas.openxmlformats.org/officeDocument/2006/bibliography" SelectedStyle="\APASixthEditionOfficeOnline.xsl" StyleName="APA" Version="6"/>
-</file>
-
-<file path=customXml/item4.xml><?xml version="1.0" encoding="utf-8"?>
 <ct:contentTypeSchema xmlns:ct="http://schemas.microsoft.com/office/2006/metadata/contentType" xmlns:ma="http://schemas.microsoft.com/office/2006/metadata/properties/metaAttributes" ct:_="" ma:_="" ma:contentTypeName="Document" ma:contentTypeID="0x01010031BC642E4B20824EA6078B1C39E23625" ma:contentTypeVersion="8" ma:contentTypeDescription="Create a new document." ma:contentTypeScope="" ma:versionID="8f2da6048770eb402859662e65ff9920">
   <xsd:schema xmlns:xsd="http://www.w3.org/2001/XMLSchema" xmlns:xs="http://www.w3.org/2001/XMLSchema" xmlns:p="http://schemas.microsoft.com/office/2006/metadata/properties" xmlns:ns2="2ac9901a-f2b7-4a00-b8a6-a48c20084dcb" targetNamespace="http://schemas.microsoft.com/office/2006/metadata/properties" ma:root="true" ma:fieldsID="6eedc1dcfb2b0674ebc3db7702cd7e1f" ns2:_="">
     <xsd:import namespace="2ac9901a-f2b7-4a00-b8a6-a48c20084dcb"/>
@@ -18383,6 +18337,16 @@
 </ct:contentTypeSchema>
 </file>
 
+<file path=customXml/item3.xml><?xml version="1.0" encoding="utf-8"?>
+<b:Sources xmlns:b="http://schemas.openxmlformats.org/officeDocument/2006/bibliography" xmlns="http://schemas.openxmlformats.org/officeDocument/2006/bibliography" SelectedStyle="\APASixthEditionOfficeOnline.xsl" StyleName="APA" Version="6"/>
+</file>
+
+<file path=customXml/item4.xml><?xml version="1.0" encoding="utf-8"?>
+<p:properties xmlns:p="http://schemas.microsoft.com/office/2006/metadata/properties" xmlns:xsi="http://www.w3.org/2001/XMLSchema-instance" xmlns:pc="http://schemas.microsoft.com/office/infopath/2007/PartnerControls">
+  <documentManagement/>
+</p:properties>
+</file>
+
 <file path=customXml/itemProps1.xml><?xml version="1.0" encoding="utf-8"?>
 <ds:datastoreItem xmlns:ds="http://schemas.openxmlformats.org/officeDocument/2006/customXml" ds:itemID="{065F5E07-5487-4F28-90FD-A0F9578686E4}">
   <ds:schemaRefs>
@@ -18392,23 +18356,6 @@
 </file>
 
 <file path=customXml/itemProps2.xml><?xml version="1.0" encoding="utf-8"?>
-<ds:datastoreItem xmlns:ds="http://schemas.openxmlformats.org/officeDocument/2006/customXml" ds:itemID="{05AD0F2C-FF07-4655-B2F6-3CB46C47939A}">
-  <ds:schemaRefs>
-    <ds:schemaRef ds:uri="http://schemas.microsoft.com/office/2006/metadata/properties"/>
-    <ds:schemaRef ds:uri="http://schemas.microsoft.com/office/infopath/2007/PartnerControls"/>
-  </ds:schemaRefs>
-</ds:datastoreItem>
-</file>
-
-<file path=customXml/itemProps3.xml><?xml version="1.0" encoding="utf-8"?>
-<ds:datastoreItem xmlns:ds="http://schemas.openxmlformats.org/officeDocument/2006/customXml" ds:itemID="{8AF939BF-9D62-435E-9191-761FF6844D6D}">
-  <ds:schemaRefs>
-    <ds:schemaRef ds:uri="http://schemas.openxmlformats.org/officeDocument/2006/bibliography"/>
-  </ds:schemaRefs>
-</ds:datastoreItem>
-</file>
-
-<file path=customXml/itemProps4.xml><?xml version="1.0" encoding="utf-8"?>
 <ds:datastoreItem xmlns:ds="http://schemas.openxmlformats.org/officeDocument/2006/customXml" ds:itemID="{20956F2B-7214-46B7-AF98-0BE11AA7E7E9}">
   <ds:schemaRefs>
     <ds:schemaRef ds:uri="http://schemas.microsoft.com/office/2006/metadata/contentType"/>
@@ -18424,4 +18371,21 @@
     <ds:schemaRef ds:uri="http://schemas.microsoft.com/internal/obd"/>
   </ds:schemaRefs>
 </ds:datastoreItem>
+</file>
+
+<file path=customXml/itemProps3.xml><?xml version="1.0" encoding="utf-8"?>
+<ds:datastoreItem xmlns:ds="http://schemas.openxmlformats.org/officeDocument/2006/customXml" ds:itemID="{8AF939BF-9D62-435E-9191-761FF6844D6D}">
+  <ds:schemaRefs>
+    <ds:schemaRef ds:uri="http://schemas.openxmlformats.org/officeDocument/2006/bibliography"/>
+  </ds:schemaRefs>
+</ds:datastoreItem>
+</file>
+
+<file path=customXml/itemProps4.xml><?xml version="1.0" encoding="utf-8"?>
+<ds:datastoreItem xmlns:ds="http://schemas.openxmlformats.org/officeDocument/2006/customXml" ds:itemID="{05AD0F2C-FF07-4655-B2F6-3CB46C47939A}">
+  <ds:schemaRefs>
+    <ds:schemaRef ds:uri="http://schemas.microsoft.com/office/2006/metadata/properties"/>
+    <ds:schemaRef ds:uri="http://schemas.microsoft.com/office/infopath/2007/PartnerControls"/>
+  </ds:schemaRefs>
+</ds:datastoreItem>
 </file>
</xml_diff>